<commit_message>
day 15 final commit
</commit_message>
<xml_diff>
--- a/Day 15/16-May-Day-15-MOM.docx
+++ b/Day 15/16-May-Day-15-MOM.docx
@@ -981,6 +981,18 @@
           <w:szCs w:val="22"/>
         </w:rPr>
       </w:pPr>
+      <w:hyperlink r:id="rId10" w:history="1">
+        <w:r>
+          <w:rPr>
+            <w:rStyle w:val="Hyperlink"/>
+            <w:b/>
+            <w:bCs/>
+            <w:sz w:val="28"/>
+            <w:szCs w:val="22"/>
+          </w:rPr>
+          <w:t>Solution Folder</w:t>
+        </w:r>
+      </w:hyperlink>
     </w:p>
     <w:sectPr>
       <w:pgSz w:w="12240" w:h="15840" w:code="1"/>
@@ -3591,6 +3603,7 @@
     <w:rsid w:val="00AE67B5"/>
     <w:rsid w:val="00AE709D"/>
     <w:rsid w:val="00B44537"/>
+    <w:rsid w:val="00B823E2"/>
     <w:rsid w:val="00BE08AC"/>
     <w:rsid w:val="00C721CD"/>
     <w:rsid w:val="00D75D09"/>
@@ -3600,7 +3613,6 @@
     <w:rsid w:val="00F105B6"/>
     <w:rsid w:val="00F270AC"/>
     <w:rsid w:val="00F5435B"/>
-    <w:rsid w:val="00F74AC3"/>
     <w:rsid w:val="00F839C1"/>
     <w:rsid w:val="00FA6C93"/>
   </w:rsids>

</xml_diff>